<commit_message>
Added design considerations to draft
</commit_message>
<xml_diff>
--- a/Report Draft.docx
+++ b/Report Draft.docx
@@ -131,10 +131,7 @@
         <w:t>Fixed priority Scheduler</w:t>
       </w:r>
       <w:r>
-        <w:t xml:space="preserve"> </w:t>
-      </w:r>
-      <w:r>
-        <w:t>(Compulsory Task)</w:t>
+        <w:t xml:space="preserve"> (Compulsory Task)</w:t>
       </w:r>
     </w:p>
     <w:p>
@@ -199,11 +196,96 @@
         </w:drawing>
       </w:r>
     </w:p>
-    <w:p/>
     <w:p>
       <w:pPr>
         <w:pStyle w:val="Heading4"/>
       </w:pPr>
+    </w:p>
+    <w:p>
+      <w:pPr>
+        <w:pStyle w:val="Heading3"/>
+      </w:pPr>
+      <w:r>
+        <w:t>Design Considerations</w:t>
+      </w:r>
+    </w:p>
+    <w:p>
+      <w:pPr>
+        <w:pStyle w:val="Heading4"/>
+        <w:ind w:left="720"/>
+        <w:jc w:val="both"/>
+      </w:pPr>
+      <w:r>
+        <w:t>Task priority</w:t>
+      </w:r>
+    </w:p>
+    <w:p>
+      <w:pPr>
+        <w:jc w:val="both"/>
+      </w:pPr>
+      <w:r>
+        <w:t xml:space="preserve">Tasks in the embedded system will need to be assigned priorities based on their importance and timing requirements. </w:t>
+      </w:r>
+      <w:r>
+        <w:t>Priorities must be assigned on initialisation and static throughout runtime, unless mutex priority inheritance is triggered.</w:t>
+      </w:r>
+      <w:r>
+        <w:t xml:space="preserve"> Higher-priority tasks </w:t>
+      </w:r>
+      <w:r>
+        <w:t>must be</w:t>
+      </w:r>
+      <w:r>
+        <w:t xml:space="preserve"> scheduled to run before lower-priority ones, ensuring timely execution of time-sensitive processes. Where two tasks share the same priority, they need </w:t>
+      </w:r>
+      <w:r>
+        <w:t xml:space="preserve">to </w:t>
+      </w:r>
+      <w:r>
+        <w:t>operate in round-robin. The number of priority levels should be configurable through a system definition.</w:t>
+      </w:r>
+    </w:p>
+    <w:p>
+      <w:pPr>
+        <w:pStyle w:val="Heading4"/>
+        <w:ind w:left="720"/>
+        <w:jc w:val="both"/>
+      </w:pPr>
+      <w:r>
+        <w:t>Pre-emption</w:t>
+      </w:r>
+    </w:p>
+    <w:p>
+      <w:pPr>
+        <w:jc w:val="both"/>
+      </w:pPr>
+      <w:r>
+        <w:t>To handle tasks with varying execution times, the fixed-priority scheduler must support pre-emption. When a higher-priority task becomes ready to run, it pre-empts the currently executing task, pausing the lower-priority task allowing shorter response times to critical higher-priority tasks.</w:t>
+      </w:r>
+    </w:p>
+    <w:p>
+      <w:pPr>
+        <w:pStyle w:val="Heading4"/>
+        <w:ind w:left="720"/>
+        <w:jc w:val="both"/>
+      </w:pPr>
+      <w:r>
+        <w:t>Task Synchronisation</w:t>
+      </w:r>
+    </w:p>
+    <w:p>
+      <w:pPr>
+        <w:jc w:val="both"/>
+      </w:pPr>
+      <w:r>
+        <w:t>To aid task synchronisation within the system such as semaphores and mutexes, the scheduler must support the movement of tasks from the running task list to waiting lists and vice versa. When notifying tasks and returning them to the task list, checks must be in place to verify task priority and ensure pre-emption triggers where necessary.</w:t>
+      </w:r>
+    </w:p>
+    <w:p/>
+    <w:p>
+      <w:pPr>
+        <w:pStyle w:val="Heading4"/>
+      </w:pPr>
       <w:r>
         <w:t>Scheduler Data</w:t>
       </w:r>
@@ -216,60 +298,21 @@
         <w:jc w:val="both"/>
       </w:pPr>
       <w:r>
-        <w:t xml:space="preserve">In adapting the </w:t>
-      </w:r>
-      <w:proofErr w:type="gramStart"/>
-      <w:r>
-        <w:t>initial</w:t>
-      </w:r>
-      <w:proofErr w:type="gramEnd"/>
-      <w:r>
-        <w:t xml:space="preserve"> round-robin structure to support fixed-priority scheduling, we replicate the round-robin for each priority level, akin to a bucket queue. Traditionally, a bucket queue includes a pointer to the highest-priority level with a task. However, this approach </w:t>
-      </w:r>
-      <w:proofErr w:type="gramStart"/>
-      <w:r>
-        <w:t>necessitates</w:t>
-      </w:r>
-      <w:proofErr w:type="gramEnd"/>
-      <w:r>
-        <w:t xml:space="preserve"> a linear search through the priority list when extracting the highest-priority task,</w:t>
-      </w:r>
-    </w:p>
-    <w:p>
-      <w:pPr>
-        <w:jc w:val="both"/>
-      </w:pPr>
-    </w:p>
-    <w:p>
-      <w:pPr>
-        <w:jc w:val="both"/>
-      </w:pPr>
-      <w:r>
-        <w:t xml:space="preserve">To enhance efficiency and </w:t>
-      </w:r>
-      <w:proofErr w:type="gramStart"/>
-      <w:r>
-        <w:t>eliminate</w:t>
-      </w:r>
-      <w:proofErr w:type="gramEnd"/>
-      <w:r>
-        <w:t xml:space="preserve"> the need for this search, we employ a binary min-heap. The min-heap tracks priority levels in the scheduler that </w:t>
-      </w:r>
-      <w:proofErr w:type="gramStart"/>
-      <w:r>
-        <w:t>contain</w:t>
-      </w:r>
-      <w:proofErr w:type="gramEnd"/>
-      <w:r>
-        <w:t xml:space="preserve"> tasks. Upon removing the highest-priority task, instead of searching the priority list, we </w:t>
-      </w:r>
-      <w:proofErr w:type="gramStart"/>
-      <w:r>
-        <w:t>identify</w:t>
-      </w:r>
-      <w:proofErr w:type="gramEnd"/>
-      <w:r>
-        <w:t xml:space="preserve"> the next highest priority level by extracting the root of the min-heap.</w:t>
+        <w:t>In adapting the initial round-robin structure to support fixed-priority scheduling, we replicate the round-robin for each priority level, akin to a bucket queue. Traditionally, a bucket queue includes a pointer to the highest-priority level with a task. However, this approach necessitates a linear search through the priority list when extracting the highest-priority task,</w:t>
+      </w:r>
+      <w:r>
+        <w:t xml:space="preserve"> to find the next highest-priority task.</w:t>
+      </w:r>
+      <w:r>
+        <w:t xml:space="preserve"> </w:t>
+      </w:r>
+    </w:p>
+    <w:p>
+      <w:pPr>
+        <w:jc w:val="both"/>
+      </w:pPr>
+      <w:r>
+        <w:t>To enhance efficiency and eliminate the need for this search, we employ a binary min-heap. The min-heap tracks priority levels in the scheduler that contain tasks. Upon removing the highest-priority task, instead of searching the priority list, we identify the next highest priority level by extracting the root of the min-heap.</w:t>
       </w:r>
     </w:p>
     <w:p/>
@@ -278,77 +321,47 @@
         <w:pStyle w:val="Heading4"/>
       </w:pPr>
       <w:r>
+        <w:lastRenderedPageBreak/>
         <w:t xml:space="preserve">Fixed Priority </w:t>
       </w:r>
       <w:r>
         <w:t>Scheduling</w:t>
       </w:r>
-    </w:p>
-    <w:p>
-      <w:pPr>
-        <w:jc w:val="both"/>
-      </w:pPr>
-      <w:r>
-        <w:t xml:space="preserve">Before </w:t>
-      </w:r>
-      <w:proofErr w:type="gramStart"/>
-      <w:r>
-        <w:t>initiating</w:t>
-      </w:r>
-      <w:proofErr w:type="gramEnd"/>
-      <w:r>
-        <w:t xml:space="preserve"> the operating system, the scheduler is preloaded with all tasks to be executed</w:t>
+      <w:r>
+        <w:t xml:space="preserve"> Algorithm</w:t>
+      </w:r>
+    </w:p>
+    <w:p>
+      <w:pPr>
+        <w:jc w:val="both"/>
+      </w:pPr>
+      <w:r>
+        <w:t>Before initiating the operating system, the scheduler is preloaded with all tasks to be executed</w:t>
       </w:r>
       <w:r>
         <w:t xml:space="preserve"> by the user</w:t>
       </w:r>
       <w:r>
-        <w:t xml:space="preserve">, up to a maximum task limit defined within the scheduler head file. Tasks are initialised with a fixed priority that </w:t>
-      </w:r>
-      <w:proofErr w:type="gramStart"/>
-      <w:r>
-        <w:t>remains</w:t>
-      </w:r>
-      <w:proofErr w:type="gramEnd"/>
-      <w:r>
-        <w:t xml:space="preserve"> constant throughout runtime, except when influenced by mutex priority inheritance. The </w:t>
-      </w:r>
-      <w:proofErr w:type="gramStart"/>
-      <w:r>
-        <w:t>initial</w:t>
-      </w:r>
-      <w:proofErr w:type="gramEnd"/>
-      <w:r>
-        <w:t xml:space="preserve"> priority is constrained within the range defined by the number of priority levels specified in our scheduler header file.</w:t>
-      </w:r>
-    </w:p>
-    <w:p>
-      <w:pPr>
-        <w:jc w:val="both"/>
-      </w:pPr>
-    </w:p>
-    <w:p>
-      <w:pPr>
-        <w:jc w:val="both"/>
-      </w:pPr>
-      <w:r>
-        <w:t xml:space="preserve">Task priority is represented by an unsigned integer, with zero </w:t>
-      </w:r>
-      <w:proofErr w:type="gramStart"/>
-      <w:r>
-        <w:t>indicating</w:t>
-      </w:r>
-      <w:proofErr w:type="gramEnd"/>
-      <w:r>
-        <w:t xml:space="preserve"> the highest priority. Priorities decrease as the integer value increases, up to the defined limit of priority levels. This design allows assigning a priority of zero to system-critical tasks, ensuring they always hold the highest priority. Increasing the number of priority levels does not require adjusting the priority of these critical tasks since, at priority zero, they consistently </w:t>
-      </w:r>
-      <w:proofErr w:type="gramStart"/>
-      <w:r>
-        <w:t>remain</w:t>
-      </w:r>
-      <w:proofErr w:type="gramEnd"/>
-      <w:r>
-        <w:t xml:space="preserve"> at the highest priority, regardless of the total number of priority levels.</w:t>
+        <w:t>, up to a maximum task limit defined within the scheduler head file. Tasks are initialised with a fixed priority that remains constant throughout runtime, except when influenced by mutex priority inheritance. The initial priority is constrained within the range defined by the number of priority levels specified in our scheduler header file.</w:t>
+      </w:r>
+    </w:p>
+    <w:p>
+      <w:pPr>
+        <w:jc w:val="both"/>
+      </w:pPr>
+    </w:p>
+    <w:p>
+      <w:pPr>
+        <w:jc w:val="both"/>
+      </w:pPr>
+      <w:r>
+        <w:t>Task priority is represented by an unsigned integer, with zero indicating the highest priority. Priorities decrease as the integer value increases, up to the defined limit of priority levels. This design allows assigning a priority of zero to system-critical tasks, ensuring they always hold the highest priority. Increasing the number of priority levels does not</w:t>
+      </w:r>
+      <w:r>
+        <w:t xml:space="preserve"> then</w:t>
+      </w:r>
+      <w:r>
+        <w:t xml:space="preserve"> require adjusting the priority of these critical tasks since, at priority zero, they consistently remain at the highest priority, regardless of the total number of priority levels.</w:t>
       </w:r>
       <w:r>
         <w:t xml:space="preserve"> </w:t>
@@ -367,7 +380,6 @@
         <w:pStyle w:val="Heading4"/>
       </w:pPr>
       <w:r>
-        <w:lastRenderedPageBreak/>
         <w:t>Context Switching</w:t>
       </w:r>
       <w:r>
@@ -379,23 +391,21 @@
         <w:jc w:val="both"/>
       </w:pPr>
       <w:r>
-        <w:t xml:space="preserve">In the context switch process, several safety checks </w:t>
-      </w:r>
-      <w:proofErr w:type="gramStart"/>
-      <w:r>
-        <w:t>facilitate</w:t>
-      </w:r>
-      <w:proofErr w:type="gramEnd"/>
-      <w:r>
-        <w:t xml:space="preserve"> the smooth operation and transition between tasks. Firstly, any priority levels devoid of tasks are pruned from the scheduler heap. Subsequently, the highest priority level </w:t>
-      </w:r>
-      <w:proofErr w:type="gramStart"/>
-      <w:r>
-        <w:t>containing</w:t>
-      </w:r>
-      <w:proofErr w:type="gramEnd"/>
-      <w:r>
-        <w:t xml:space="preserve"> tasks is retrieved from the heap using a peek operation. The head of this priority level is saved for later execution. Before concluding the switch, the context switch increments the head, introducing round-robin behaviour within the priority level, if multiple tasks exist at the level.</w:t>
+        <w:t>In the context switch process, several safety checks facilitate the smooth operation and transition between tasks. Firstly, any priority levels devoid of tasks are pruned from the scheduler heap</w:t>
+      </w:r>
+      <w:r>
+        <w:t xml:space="preserve"> to prevent repetitive polling of the priority level to verify it is empty</w:t>
+      </w:r>
+      <w:r>
+        <w:t>. Subsequently, the highest priority level containing tasks is retrieved from the heap using a peek operation.</w:t>
+      </w:r>
+    </w:p>
+    <w:p>
+      <w:pPr>
+        <w:jc w:val="both"/>
+      </w:pPr>
+      <w:r>
+        <w:t>To conclude the context switch, the head of the highest priority level is incremented, introducing round-robin behaviour within the priority level if multiple tasks exist at the level, and the new head is returned for execution.</w:t>
       </w:r>
     </w:p>
     <w:p>
@@ -470,7 +480,10 @@
         <w:t xml:space="preserve">Task Notification: </w:t>
       </w:r>
       <w:r>
-        <w:t>Removing a task from the waiting list and returning it to the scheduler.</w:t>
+        <w:t>Removing a task from the waiting list and returning it to the scheduler</w:t>
+      </w:r>
+      <w:r>
+        <w:t>, interrupting the currently executing task if of higher priority.</w:t>
       </w:r>
     </w:p>
     <w:p>
@@ -514,10 +527,7 @@
         <w:t xml:space="preserve">To safeguard against deadlocks and race conditions, alterations to the scheduler heap are restricted to the context switch interrupt. Similarly, modifications to individual tasks within priority levels, as detailed in the task management section above, are reserved for SVC interrupts. An exception is made for sleeping tasks, which are polled and returned to the scheduler during the context switch. This ensures the regular comparison of the </w:t>
       </w:r>
       <w:r>
-        <w:t>current system tick counter</w:t>
-      </w:r>
-      <w:r>
-        <w:t xml:space="preserve"> against the </w:t>
+        <w:t xml:space="preserve">current system tick counter against the </w:t>
       </w:r>
       <w:r>
         <w:t>wake time of sleepings tasks</w:t>
@@ -545,13 +555,11 @@
         </w:numPr>
       </w:pPr>
       <w:r>
+        <w:lastRenderedPageBreak/>
         <w:t>Sleeping task module</w:t>
       </w:r>
       <w:r>
-        <w:t xml:space="preserve"> </w:t>
-      </w:r>
-      <w:r>
-        <w:t>(Compulsory Task)</w:t>
+        <w:t xml:space="preserve"> (Compulsory Task)</w:t>
       </w:r>
     </w:p>
     <w:p>
@@ -568,15 +576,7 @@
         <w:jc w:val="both"/>
       </w:pPr>
       <w:r>
-        <w:t xml:space="preserve">At times, there is a need to temporarily pause a task, such as when polling a memory section one per second. Although measuring an exact second internally is challenging without an external timer, </w:t>
-      </w:r>
-      <w:proofErr w:type="gramStart"/>
-      <w:r>
-        <w:t>a viable</w:t>
-      </w:r>
-      <w:proofErr w:type="gramEnd"/>
-      <w:r>
-        <w:t xml:space="preserve"> alternative is to make a task wait for a designated number of system ticks, referred to as ‘sleeping’ in this implementation.</w:t>
+        <w:t>At times, there is a need to temporarily pause a task, such as when polling a memory section one per second. Although measuring an exact second internally is challenging without an external timer, a viable alternative is to make a task wait for a designated number of system ticks, referred to as ‘sleeping’ in this implementation.</w:t>
       </w:r>
     </w:p>
     <w:p>
@@ -642,15 +642,7 @@
         <w:jc w:val="both"/>
       </w:pPr>
       <w:r>
-        <w:t xml:space="preserve">During each context switch, the scheduler examines the root of the sleep list to </w:t>
-      </w:r>
-      <w:proofErr w:type="gramStart"/>
-      <w:r>
-        <w:t>determine</w:t>
-      </w:r>
-      <w:proofErr w:type="gramEnd"/>
-      <w:r>
-        <w:t xml:space="preserve"> if the system tick counter has reached the specified wake-up time for any tasks. When </w:t>
+        <w:t xml:space="preserve">During each context switch, the scheduler examines the root of the sleep list to determine if the system tick counter has reached the specified wake-up time for any tasks. When </w:t>
       </w:r>
       <w:r>
         <w:t>it is</w:t>
@@ -688,23 +680,7 @@
         <w:jc w:val="both"/>
       </w:pPr>
       <w:r>
-        <w:t xml:space="preserve">A re-entrant mutex ensures exclusive access to a shared resource in a multi-tasking environment. This mechanism </w:t>
-      </w:r>
-      <w:proofErr w:type="gramStart"/>
-      <w:r>
-        <w:t>permits</w:t>
-      </w:r>
-      <w:proofErr w:type="gramEnd"/>
-      <w:r>
-        <w:t xml:space="preserve"> only one task, the owner, to access the resource at a time, preventing interference from other tasks. The re-entrancy feature allows the owner task to re-enter the critical section, even if it already holds the mutex, </w:t>
-      </w:r>
-      <w:proofErr w:type="gramStart"/>
-      <w:r>
-        <w:t>facilitating</w:t>
-      </w:r>
-      <w:proofErr w:type="gramEnd"/>
-      <w:r>
-        <w:t xml:space="preserve"> nested locking without risking deadlock. This is particularly valuable in situations where a task invokes a function requiring the same mutex.</w:t>
+        <w:t>A re-entrant mutex ensures exclusive access to a shared resource in a multi-tasking environment. This mechanism permits only one task, the owner, to access the resource at a time, preventing interference from other tasks. The re-entrancy feature allows the owner task to re-enter the critical section, even if it already holds the mutex, facilitating nested locking without risking deadlock. This is particularly valuable in situations where a task invokes a function requiring the same mutex.</w:t>
       </w:r>
     </w:p>
     <w:p>
@@ -726,23 +702,7 @@
         <w:jc w:val="both"/>
       </w:pPr>
       <w:r>
-        <w:t xml:space="preserve">Before </w:t>
-      </w:r>
-      <w:proofErr w:type="gramStart"/>
-      <w:r>
-        <w:t>utilizing</w:t>
-      </w:r>
-      <w:proofErr w:type="gramEnd"/>
-      <w:r>
-        <w:t xml:space="preserve"> a resource prone to race conditions, a task can acquire a mutex for that resource. Upon </w:t>
-      </w:r>
-      <w:proofErr w:type="gramStart"/>
-      <w:r>
-        <w:t>attempting</w:t>
-      </w:r>
-      <w:proofErr w:type="gramEnd"/>
-      <w:r>
-        <w:t xml:space="preserve"> to obtain the mutex, the task checks its lock status. If unclaimed, the task becomes the owner, with an internal counter set to 1. For a task already holding the mutex, the counter increments. If the mutex is owned by another task, the current task is temporarily removed from the scheduler</w:t>
+        <w:t>Before utilizing a resource prone to race conditions, a task can acquire a mutex for that resource. Upon attempting to obtain the mutex, the task checks its lock status. If unclaimed, the task becomes the owner, with an internal counter set to 1. For a task already holding the mutex, the counter increments. If the mutex is owned by another task, the current task is temporarily removed from the scheduler</w:t>
       </w:r>
       <w:r>
         <w:t xml:space="preserve"> and sent to a wait list</w:t>
@@ -768,6 +728,7 @@
         <w:jc w:val="both"/>
       </w:pPr>
       <w:r>
+        <w:lastRenderedPageBreak/>
         <w:t>Releasing Mutex</w:t>
       </w:r>
     </w:p>
@@ -782,27 +743,7 @@
         <w:t xml:space="preserve"> requiring a mutex</w:t>
       </w:r>
       <w:r>
-        <w:t xml:space="preserve">, the task releases the mutex, decrementing the internal counter. If the counter reaches zero after multiple releases, </w:t>
-      </w:r>
-      <w:r>
-        <w:t>signalling</w:t>
-      </w:r>
-      <w:r>
-        <w:t xml:space="preserve"> completion of mutex use, ownership is relinquished. This prompts notification of the wait list, enabling the </w:t>
-      </w:r>
-      <w:r>
-        <w:t>highest priority</w:t>
-      </w:r>
-      <w:r>
-        <w:t xml:space="preserve"> waiting task to rejoin the scheduler. This task can then </w:t>
-      </w:r>
-      <w:proofErr w:type="gramStart"/>
-      <w:r>
-        <w:t>attempt</w:t>
-      </w:r>
-      <w:proofErr w:type="gramEnd"/>
-      <w:r>
-        <w:t xml:space="preserve"> to acquire the mutex and utilize the resource it guards once again.</w:t>
+        <w:t>, the task releases the mutex, decrementing the internal counter. If the counter reaches zero after multiple releases, signalling completion of mutex use, ownership is relinquished. This prompts notification of the wait list, enabling the highest priority waiting task to rejoin the scheduler. This task can then attempt to acquire the mutex and utilize the resource it guards once again.</w:t>
       </w:r>
     </w:p>
     <w:p>
@@ -826,29 +767,7 @@
         <w:jc w:val="both"/>
       </w:pPr>
       <w:r>
-        <w:t xml:space="preserve">The Mutex Wait List employs a binary min-heap, </w:t>
-      </w:r>
-      <w:proofErr w:type="gramStart"/>
-      <w:r>
-        <w:t>facilitating</w:t>
-      </w:r>
-      <w:proofErr w:type="gramEnd"/>
-      <w:r>
-        <w:t xml:space="preserve"> notification and removal of only the root task when the mutex becomes available. This heap is organized based on both task priority and the time a task joined the wait list. </w:t>
-      </w:r>
-      <w:proofErr w:type="gramStart"/>
-      <w:r>
-        <w:t>In the event of</w:t>
-      </w:r>
-      <w:proofErr w:type="gramEnd"/>
-      <w:r>
-        <w:t xml:space="preserve"> two tasks sharing the same priority, the task added earlier takes precedence for notification and release from the wait list. This approach ensures fairness by </w:t>
-      </w:r>
-      <w:r>
-        <w:t>favouring</w:t>
-      </w:r>
-      <w:r>
-        <w:t xml:space="preserve"> the task that has been waiting longer when priorities are equal.</w:t>
+        <w:t>The Mutex Wait List employs a binary min-heap, facilitating notification and removal of only the root task when the mutex becomes available. This heap is organized based on both task priority and the time a task joined the wait list. In the event of two tasks sharing the same priority, the task added earlier takes precedence for notification and release from the wait list. This approach ensures fairness by favouring the task that has been waiting longer when priorities are equal.</w:t>
       </w:r>
     </w:p>
     <w:p>
@@ -865,19 +784,16 @@
         </w:numPr>
       </w:pPr>
       <w:r>
-        <w:lastRenderedPageBreak/>
         <w:t>Priority inheritance for mutexes</w:t>
       </w:r>
       <w:r>
-        <w:t xml:space="preserve"> </w:t>
-      </w:r>
-      <w:r>
-        <w:t>(Optional Task)</w:t>
-      </w:r>
-    </w:p>
-    <w:p>
-      <w:pPr>
-        <w:pStyle w:val="Heading3"/>
+        <w:t xml:space="preserve"> (Optional Task)</w:t>
+      </w:r>
+    </w:p>
+    <w:p>
+      <w:pPr>
+        <w:pStyle w:val="Heading3"/>
+        <w:jc w:val="both"/>
       </w:pPr>
       <w:r>
         <w:t>Purpose</w:t>
@@ -888,66 +804,30 @@
         <w:jc w:val="both"/>
       </w:pPr>
       <w:r>
-        <w:t>In scenarios where a high-priority task seeks access to a mutex held by a lower-priority task, the higher-priority task may experience prolonged wait</w:t>
-      </w:r>
-      <w:r>
-        <w:t xml:space="preserve"> times</w:t>
-      </w:r>
-      <w:r>
-        <w:t xml:space="preserve"> on the mutex wait-list. This delay, caused by the lower-priority task's ongoing execution, poses a risk to the efficient operation of the system.</w:t>
-      </w:r>
-    </w:p>
-    <w:p>
-      <w:pPr>
-        <w:jc w:val="both"/>
-      </w:pPr>
-      <w:r>
-        <w:t xml:space="preserve">To mitigate this, the </w:t>
-      </w:r>
-      <w:r>
-        <w:t>mutex</w:t>
-      </w:r>
-      <w:r>
-        <w:t xml:space="preserve"> </w:t>
-      </w:r>
-      <w:proofErr w:type="gramStart"/>
-      <w:r>
-        <w:t>identifies</w:t>
-      </w:r>
-      <w:proofErr w:type="gramEnd"/>
-      <w:r>
-        <w:t xml:space="preserve"> when a higher-priority task is queued in the wait list. In response, the mutex dynamically elevates the priority of the current owner to match that of the waiting task. This adjustment allows the lower-priority task to release the mutex promptly, treating it with the same urgency as the waiting task. Consequently, this mechanism prevents the blocking </w:t>
-      </w:r>
-      <w:r>
-        <w:t>behaviour</w:t>
-      </w:r>
-      <w:r>
-        <w:t xml:space="preserve"> </w:t>
-      </w:r>
-      <w:r>
-        <w:t xml:space="preserve">of mutexes in a priority scheduler </w:t>
-      </w:r>
-      <w:r>
-        <w:t xml:space="preserve">and ensures </w:t>
-      </w:r>
-      <w:proofErr w:type="gramStart"/>
-      <w:r>
-        <w:t>timely</w:t>
-      </w:r>
-      <w:proofErr w:type="gramEnd"/>
-      <w:r>
-        <w:t xml:space="preserve"> execution of high-priority tasks.</w:t>
-      </w:r>
-    </w:p>
-    <w:p>
-      <w:pPr>
-        <w:pStyle w:val="Heading3"/>
+        <w:t>In scenarios where a high-priority task seeks access to a mutex held by a lower-priority task, the higher-priority task may experience prolonged wait times on the mutex wait-list. This delay, caused by the lower-priority task's ongoing execution, poses a risk to the efficient operation of the system.</w:t>
+      </w:r>
+    </w:p>
+    <w:p>
+      <w:pPr>
+        <w:jc w:val="both"/>
+      </w:pPr>
+      <w:r>
+        <w:t>To mitigate this, the mutex identifies when a higher-priority task is queued in the wait list. In response, the mutex dynamically elevates the priority of the current owner to match that of the waiting task. This adjustment allows the lower-priority task to release the mutex promptly, treating it with the same urgency as the waiting task. Consequently, this mechanism prevents the blocking behaviour of mutexes in a priority scheduler and ensures timely execution of high-priority tasks.</w:t>
+      </w:r>
+    </w:p>
+    <w:p>
+      <w:pPr>
+        <w:pStyle w:val="Heading3"/>
+        <w:jc w:val="both"/>
       </w:pPr>
       <w:r>
         <w:t>Implementation</w:t>
       </w:r>
     </w:p>
     <w:p>
+      <w:pPr>
+        <w:jc w:val="both"/>
+      </w:pPr>
       <w:r>
         <w:t>In our scheduler implementation, we incorporate an SVC interrupt for task priority adjustment. By regularly assessing the priority of the mutex owner in relation to the root task in the wait list during each insert operation</w:t>
       </w:r>
@@ -964,15 +844,7 @@
         <w:t xml:space="preserve"> an elevated priority when necessary</w:t>
       </w:r>
       <w:r>
-        <w:t xml:space="preserve">. Upon releasing the mutex, the priority of the owner task is reset to its original value </w:t>
-      </w:r>
-      <w:proofErr w:type="gramStart"/>
-      <w:r>
-        <w:t>established</w:t>
-      </w:r>
-      <w:proofErr w:type="gramEnd"/>
-      <w:r>
-        <w:t xml:space="preserve"> at the beginning of runtime.</w:t>
+        <w:t>. Upon releasing the mutex, the priority of the owner task is reset to its original value established at the beginning of runtime.</w:t>
       </w:r>
     </w:p>
     <w:p/>
@@ -988,10 +860,7 @@
         <w:t>Wait and notify system</w:t>
       </w:r>
       <w:r>
-        <w:t xml:space="preserve"> </w:t>
-      </w:r>
-      <w:r>
-        <w:t>(Optional Task)</w:t>
+        <w:t xml:space="preserve"> (Optional Task)</w:t>
       </w:r>
     </w:p>
     <w:p>
@@ -1000,6 +869,55 @@
       </w:pPr>
       <w:r>
         <w:t>Purpose</w:t>
+      </w:r>
+    </w:p>
+    <w:p>
+      <w:pPr>
+        <w:jc w:val="both"/>
+      </w:pPr>
+      <w:r>
+        <w:t>Currently, running the notify SVC interrupt will wake all currently waiting tasks, no matter what they are waiting for. Many of the tasks will then immediately re-enter the wait list after discovering they still need to wait for a resource to become available. By separating the main wait list into a separate queue for each blocking item (mutex, semaphore, etc.) we can greatly improve the efficiency of task notification.</w:t>
+      </w:r>
+    </w:p>
+    <w:p/>
+    <w:p>
+      <w:pPr>
+        <w:pStyle w:val="Heading3"/>
+      </w:pPr>
+      <w:r>
+        <w:lastRenderedPageBreak/>
+        <w:t>Implementation</w:t>
+      </w:r>
+    </w:p>
+    <w:p>
+      <w:pPr>
+        <w:jc w:val="both"/>
+      </w:pPr>
+      <w:r>
+        <w:t>Our Fixed-Priority Scheduler design accommodates the wait and notification of tasks from specific SVC interrupts, allowing any blocking item to declare its own wait list min-heap, and then notify only the task at the head of the wait list.</w:t>
+      </w:r>
+    </w:p>
+    <w:p/>
+    <w:p>
+      <w:pPr>
+        <w:pStyle w:val="Heading3"/>
+      </w:pPr>
+      <w:r>
+        <w:t>Design Justification</w:t>
+      </w:r>
+    </w:p>
+    <w:p>
+      <w:r>
+        <w:t>A min-heap structure is used for waiting lists as it allows us to choose our own comparator functions for each wait list and arrange tasks according to a chosen priority. Mutexes are then able to arrange the min-hea</w:t>
+      </w:r>
+      <w:r>
+        <w:t xml:space="preserve">p so the task with the highest priority, that has been waiting the longest is at the root of the min-heap while in other blocking cases such as sleeping, tasks can instead be arranged in the queue by </w:t>
+      </w:r>
+      <w:r>
+        <w:t>wake-up</w:t>
+      </w:r>
+      <w:r>
+        <w:t xml:space="preserve"> time, ignoring task priority or wait time.</w:t>
       </w:r>
     </w:p>
     <w:p/>
@@ -1015,10 +933,7 @@
         <w:t>Memory pool</w:t>
       </w:r>
       <w:r>
-        <w:t xml:space="preserve"> </w:t>
-      </w:r>
-      <w:r>
-        <w:t>(Optional Task)</w:t>
+        <w:t xml:space="preserve"> (Optional Task)</w:t>
       </w:r>
     </w:p>
     <w:p>
@@ -1027,6 +942,23 @@
       </w:pPr>
       <w:r>
         <w:t>Purpose</w:t>
+      </w:r>
+    </w:p>
+    <w:p>
+      <w:pPr>
+        <w:rPr>
+          <w:b/>
+          <w:bCs/>
+          <w:color w:val="FF0000"/>
+        </w:rPr>
+      </w:pPr>
+      <w:r>
+        <w:rPr>
+          <w:b/>
+          <w:bCs/>
+          <w:color w:val="FF0000"/>
+        </w:rPr>
+        <w:t>TODO</w:t>
       </w:r>
     </w:p>
     <w:p/>
@@ -1042,10 +974,7 @@
         <w:t>Task communication</w:t>
       </w:r>
       <w:r>
-        <w:t xml:space="preserve"> </w:t>
-      </w:r>
-      <w:r>
-        <w:t>(Optional Task)</w:t>
+        <w:t xml:space="preserve"> (Optional Task)</w:t>
       </w:r>
     </w:p>
     <w:p>
@@ -1054,6 +983,23 @@
       </w:pPr>
       <w:r>
         <w:t>Purpose</w:t>
+      </w:r>
+    </w:p>
+    <w:p>
+      <w:pPr>
+        <w:rPr>
+          <w:b/>
+          <w:bCs/>
+          <w:color w:val="FF0000"/>
+        </w:rPr>
+      </w:pPr>
+      <w:r>
+        <w:rPr>
+          <w:b/>
+          <w:bCs/>
+          <w:color w:val="FF0000"/>
+        </w:rPr>
+        <w:t>TODO</w:t>
       </w:r>
     </w:p>
     <w:p/>
@@ -1066,7 +1012,13 @@
         </w:numPr>
       </w:pPr>
       <w:r>
-        <w:t>Generic Binary min-heap library</w:t>
+        <w:t xml:space="preserve">Generic Binary </w:t>
+      </w:r>
+      <w:r>
+        <w:t>H</w:t>
+      </w:r>
+      <w:r>
+        <w:t>eap library</w:t>
       </w:r>
       <w:r>
         <w:t xml:space="preserve"> (Generic Library)</w:t>
@@ -1078,6 +1030,53 @@
       </w:pPr>
       <w:r>
         <w:t>Purpose</w:t>
+      </w:r>
+    </w:p>
+    <w:p>
+      <w:pPr>
+        <w:jc w:val="both"/>
+      </w:pPr>
+      <w:r>
+        <w:t>Throughout the modifications to DocetOS to implement fixed-priority scheduling and designing efficient wait list and notification systems, in many areas it is necessary to utilise a sorted queue. By designing and supplying a generic binary heap library, it becomes simple to make use of an efficient and optimised data structure that operates similarly to a sorted queue, while also supplying an interface for operating system users to also utilise.</w:t>
+      </w:r>
+    </w:p>
+    <w:p>
+      <w:pPr>
+        <w:jc w:val="both"/>
+      </w:pPr>
+    </w:p>
+    <w:p>
+      <w:pPr>
+        <w:pStyle w:val="Heading3"/>
+      </w:pPr>
+      <w:r>
+        <w:t>Usage</w:t>
+      </w:r>
+    </w:p>
+    <w:p>
+      <w:pPr>
+        <w:jc w:val="both"/>
+      </w:pPr>
+      <w:r>
+        <w:t>To use the heap library, on initialisation the structure must be supplied with a storage space and a</w:t>
+      </w:r>
+      <w:r>
+        <w:t xml:space="preserve"> comparison</w:t>
+      </w:r>
+      <w:r>
+        <w:t xml:space="preserve"> function used to compare </w:t>
+      </w:r>
+      <w:r>
+        <w:t xml:space="preserve">and sort </w:t>
+      </w:r>
+      <w:r>
+        <w:t>heap items</w:t>
+      </w:r>
+      <w:r>
+        <w:t>, ensuring the root is always the desired minimum or maximum product.</w:t>
+      </w:r>
+      <w:r>
+        <w:t xml:space="preserve"> The library then provides optimised behaviour for inserting and removing items from the heap, and additional functions for peaking the heap state.</w:t>
       </w:r>
     </w:p>
     <w:p/>
@@ -1131,6 +1130,7 @@
         </w:numPr>
       </w:pPr>
       <w:r>
+        <w:lastRenderedPageBreak/>
         <w:t>Conclusion</w:t>
       </w:r>
     </w:p>

</xml_diff>

<commit_message>
writing up to introduction to latex doc
</commit_message>
<xml_diff>
--- a/Report Draft.docx
+++ b/Report Draft.docx
@@ -1,6 +1,6 @@
 
 <file path=word/document.xml><?xml version="1.0" encoding="utf-8"?>
-<w:document xmlns:wpc="http://schemas.microsoft.com/office/word/2010/wordprocessingCanvas" xmlns:cx="http://schemas.microsoft.com/office/drawing/2014/chartex" xmlns:cx1="http://schemas.microsoft.com/office/drawing/2015/9/8/chartex" xmlns:cx2="http://schemas.microsoft.com/office/drawing/2015/10/21/chartex" xmlns:cx3="http://schemas.microsoft.com/office/drawing/2016/5/9/chartex" xmlns:cx4="http://schemas.microsoft.com/office/drawing/2016/5/10/chartex" xmlns:cx5="http://schemas.microsoft.com/office/drawing/2016/5/11/chartex" xmlns:cx6="http://schemas.microsoft.com/office/drawing/2016/5/12/chartex" xmlns:cx7="http://schemas.microsoft.com/office/drawing/2016/5/13/chartex" xmlns:cx8="http://schemas.microsoft.com/office/drawing/2016/5/14/chartex" xmlns:mc="http://schemas.openxmlformats.org/markup-compatibility/2006" xmlns:aink="http://schemas.microsoft.com/office/drawing/2016/ink" xmlns:am3d="http://schemas.microsoft.com/office/drawing/2017/model3d" xmlns:o="urn:schemas-microsoft-com:office:office" xmlns:oel="http://schemas.microsoft.com/office/2019/extlst" xmlns:r="http://schemas.openxmlformats.org/officeDocument/2006/relationships" xmlns:m="http://schemas.openxmlformats.org/officeDocument/2006/math" xmlns:v="urn:schemas-microsoft-com:vml" xmlns:wp14="http://schemas.microsoft.com/office/word/2010/wordprocessingDrawing" xmlns:wp="http://schemas.openxmlformats.org/drawingml/2006/wordprocessingDrawing" xmlns:w10="urn:schemas-microsoft-com:office:word" xmlns:w="http://schemas.openxmlformats.org/wordprocessingml/2006/main" xmlns:w14="http://schemas.microsoft.com/office/word/2010/wordml" xmlns:w15="http://schemas.microsoft.com/office/word/2012/wordml" xmlns:w16cex="http://schemas.microsoft.com/office/word/2018/wordml/cex" xmlns:w16cid="http://schemas.microsoft.com/office/word/2016/wordml/cid" xmlns:w16="http://schemas.microsoft.com/office/word/2018/wordml" xmlns:w16sdtdh="http://schemas.microsoft.com/office/word/2020/wordml/sdtdatahash" xmlns:w16se="http://schemas.microsoft.com/office/word/2015/wordml/symex" xmlns:wpg="http://schemas.microsoft.com/office/word/2010/wordprocessingGroup" xmlns:wpi="http://schemas.microsoft.com/office/word/2010/wordprocessingInk" xmlns:wne="http://schemas.microsoft.com/office/word/2006/wordml" xmlns:wps="http://schemas.microsoft.com/office/word/2010/wordprocessingShape" mc:Ignorable="w14 w15 w16se w16cid w16 w16cex w16sdtdh wp14">
+<w:document xmlns:wpc="http://schemas.microsoft.com/office/word/2010/wordprocessingCanvas" xmlns:cx="http://schemas.microsoft.com/office/drawing/2014/chartex" xmlns:cx1="http://schemas.microsoft.com/office/drawing/2015/9/8/chartex" xmlns:cx2="http://schemas.microsoft.com/office/drawing/2015/10/21/chartex" xmlns:cx3="http://schemas.microsoft.com/office/drawing/2016/5/9/chartex" xmlns:cx4="http://schemas.microsoft.com/office/drawing/2016/5/10/chartex" xmlns:cx5="http://schemas.microsoft.com/office/drawing/2016/5/11/chartex" xmlns:cx6="http://schemas.microsoft.com/office/drawing/2016/5/12/chartex" xmlns:cx7="http://schemas.microsoft.com/office/drawing/2016/5/13/chartex" xmlns:cx8="http://schemas.microsoft.com/office/drawing/2016/5/14/chartex" xmlns:mc="http://schemas.openxmlformats.org/markup-compatibility/2006" xmlns:aink="http://schemas.microsoft.com/office/drawing/2016/ink" xmlns:am3d="http://schemas.microsoft.com/office/drawing/2017/model3d" xmlns:o="urn:schemas-microsoft-com:office:office" xmlns:r="http://schemas.openxmlformats.org/officeDocument/2006/relationships" xmlns:m="http://schemas.openxmlformats.org/officeDocument/2006/math" xmlns:v="urn:schemas-microsoft-com:vml" xmlns:wp14="http://schemas.microsoft.com/office/word/2010/wordprocessingDrawing" xmlns:wp="http://schemas.openxmlformats.org/drawingml/2006/wordprocessingDrawing" xmlns:w10="urn:schemas-microsoft-com:office:word" xmlns:w="http://schemas.openxmlformats.org/wordprocessingml/2006/main" xmlns:w14="http://schemas.microsoft.com/office/word/2010/wordml" xmlns:w15="http://schemas.microsoft.com/office/word/2012/wordml" xmlns:w16cid="http://schemas.microsoft.com/office/word/2016/wordml/cid" xmlns:w16se="http://schemas.microsoft.com/office/word/2015/wordml/symex" xmlns:wpg="http://schemas.microsoft.com/office/word/2010/wordprocessingGroup" xmlns:wpi="http://schemas.microsoft.com/office/word/2010/wordprocessingInk" xmlns:wne="http://schemas.microsoft.com/office/word/2006/wordml" xmlns:wps="http://schemas.microsoft.com/office/word/2010/wordprocessingShape" mc:Ignorable="w14 w15 w16se w16cid wp14">
   <w:body>
     <w:p>
       <w:pPr>
@@ -12,20 +12,6 @@
       </w:pPr>
       <w:r>
         <w:t>Executive Summary</w:t>
-      </w:r>
-    </w:p>
-    <w:p>
-      <w:pPr>
-        <w:jc w:val="both"/>
-      </w:pPr>
-      <w:r>
-        <w:t xml:space="preserve">This report outlines several significant enhancements to the operation of the DocetOS embedded operating system, aimed at expanding the toolset available to users while maintaining robustness and compatibility with low-performance systems. The focus of these modifications is the implementation of fixed-priority scheduling, mutual exclusivity through the integration of a re-entrant mutex, and task </w:t>
-      </w:r>
-      <w:r>
-        <w:t>management systems such as sleeping and inter-task communications</w:t>
-      </w:r>
-      <w:r>
-        <w:t>.</w:t>
       </w:r>
     </w:p>
     <w:p>
@@ -36,22 +22,13 @@
         </w:rPr>
       </w:pPr>
       <w:r>
-        <w:rPr>
-          <w:color w:val="FF0000"/>
-        </w:rPr>
-        <w:t>TODO: expand below key</w:t>
-      </w:r>
-      <w:r>
-        <w:rPr>
-          <w:color w:val="FF0000"/>
-        </w:rPr>
-        <w:t xml:space="preserve"> </w:t>
-      </w:r>
-      <w:r>
-        <w:rPr>
-          <w:color w:val="FF0000"/>
-        </w:rPr>
-        <w:t>points</w:t>
+        <w:t xml:space="preserve">This report outlines several significant enhancements to the operation of the DocetOS embedded operating system, aimed at expanding the toolset available to users while maintaining robustness and compatibility with low-performance systems. The focus of these modifications is the implementation of fixed-priority scheduling, mutual exclusivity through the integration of a re-entrant mutex, and task </w:t>
+      </w:r>
+      <w:r>
+        <w:t>management systems such as sleeping and inter-task communications</w:t>
+      </w:r>
+      <w:r>
+        <w:t>.</w:t>
       </w:r>
     </w:p>
     <w:p>
@@ -87,6 +64,38 @@
       <w:pPr>
         <w:pStyle w:val="ListParagraph"/>
         <w:numPr>
+          <w:ilvl w:val="1"/>
+          <w:numId w:val="5"/>
+        </w:numPr>
+        <w:jc w:val="both"/>
+      </w:pPr>
+      <w:r>
+        <w:t>Introduction of a fixed-priority scheduling algorithm to prioritise tasks based on predetermined priorities</w:t>
+      </w:r>
+    </w:p>
+    <w:p>
+      <w:pPr>
+        <w:pStyle w:val="ListParagraph"/>
+        <w:numPr>
+          <w:ilvl w:val="1"/>
+          <w:numId w:val="5"/>
+        </w:numPr>
+        <w:jc w:val="both"/>
+      </w:pPr>
+      <w:r>
+        <w:t>Enhance</w:t>
+      </w:r>
+      <w:r>
+        <w:t>s</w:t>
+      </w:r>
+      <w:r>
+        <w:t xml:space="preserve"> control over task execution</w:t>
+      </w:r>
+    </w:p>
+    <w:p>
+      <w:pPr>
+        <w:pStyle w:val="ListParagraph"/>
+        <w:numPr>
           <w:ilvl w:val="0"/>
           <w:numId w:val="5"/>
         </w:numPr>
@@ -100,6 +109,35 @@
       <w:pPr>
         <w:pStyle w:val="ListParagraph"/>
         <w:numPr>
+          <w:ilvl w:val="1"/>
+          <w:numId w:val="5"/>
+        </w:numPr>
+        <w:jc w:val="both"/>
+      </w:pPr>
+      <w:r>
+        <w:t xml:space="preserve">Integration of a </w:t>
+      </w:r>
+      <w:r>
+        <w:t>sleep orientated wait list to pause the execution of tasks for set periods</w:t>
+      </w:r>
+    </w:p>
+    <w:p>
+      <w:pPr>
+        <w:pStyle w:val="ListParagraph"/>
+        <w:numPr>
+          <w:ilvl w:val="1"/>
+          <w:numId w:val="5"/>
+        </w:numPr>
+        <w:jc w:val="both"/>
+      </w:pPr>
+      <w:r>
+        <w:t>Expands functionality of tasks</w:t>
+      </w:r>
+    </w:p>
+    <w:p>
+      <w:pPr>
+        <w:pStyle w:val="ListParagraph"/>
+        <w:numPr>
           <w:ilvl w:val="0"/>
           <w:numId w:val="5"/>
         </w:numPr>
@@ -116,6 +154,32 @@
       <w:pPr>
         <w:pStyle w:val="ListParagraph"/>
         <w:numPr>
+          <w:ilvl w:val="1"/>
+          <w:numId w:val="5"/>
+        </w:numPr>
+        <w:jc w:val="both"/>
+      </w:pPr>
+      <w:r>
+        <w:t>Introduction of a re-entrant mutex to facilitate exclusive access to a shared resource</w:t>
+      </w:r>
+    </w:p>
+    <w:p>
+      <w:pPr>
+        <w:pStyle w:val="ListParagraph"/>
+        <w:numPr>
+          <w:ilvl w:val="1"/>
+          <w:numId w:val="5"/>
+        </w:numPr>
+        <w:jc w:val="both"/>
+      </w:pPr>
+      <w:r>
+        <w:t>Ensures consistency in data access and prevents race conditions</w:t>
+      </w:r>
+    </w:p>
+    <w:p>
+      <w:pPr>
+        <w:pStyle w:val="ListParagraph"/>
+        <w:numPr>
           <w:ilvl w:val="0"/>
           <w:numId w:val="5"/>
         </w:numPr>
@@ -129,6 +193,32 @@
       <w:pPr>
         <w:pStyle w:val="ListParagraph"/>
         <w:numPr>
+          <w:ilvl w:val="1"/>
+          <w:numId w:val="5"/>
+        </w:numPr>
+        <w:jc w:val="both"/>
+      </w:pPr>
+      <w:r>
+        <w:t>Integration of priority inheritance of tasks owning a mutex with a higher priority task in the mutex wait list</w:t>
+      </w:r>
+    </w:p>
+    <w:p>
+      <w:pPr>
+        <w:pStyle w:val="ListParagraph"/>
+        <w:numPr>
+          <w:ilvl w:val="1"/>
+          <w:numId w:val="5"/>
+        </w:numPr>
+        <w:jc w:val="both"/>
+      </w:pPr>
+      <w:r>
+        <w:t>Prevents priority inversion issues and streamlines the execution of critical tasks</w:t>
+      </w:r>
+    </w:p>
+    <w:p>
+      <w:pPr>
+        <w:pStyle w:val="ListParagraph"/>
+        <w:numPr>
           <w:ilvl w:val="0"/>
           <w:numId w:val="5"/>
         </w:numPr>
@@ -142,6 +232,41 @@
       <w:pPr>
         <w:pStyle w:val="ListParagraph"/>
         <w:numPr>
+          <w:ilvl w:val="1"/>
+          <w:numId w:val="5"/>
+        </w:numPr>
+        <w:jc w:val="both"/>
+      </w:pPr>
+      <w:r>
+        <w:t xml:space="preserve">Overhaul of </w:t>
+      </w:r>
+      <w:r>
+        <w:t xml:space="preserve">the system managing wait and notification of tasks by splitting the centralised wait list into individual </w:t>
+      </w:r>
+      <w:r>
+        <w:t xml:space="preserve">sorted </w:t>
+      </w:r>
+      <w:r>
+        <w:t>wait-lists per blocking item.</w:t>
+      </w:r>
+    </w:p>
+    <w:p>
+      <w:pPr>
+        <w:pStyle w:val="ListParagraph"/>
+        <w:numPr>
+          <w:ilvl w:val="1"/>
+          <w:numId w:val="5"/>
+        </w:numPr>
+        <w:jc w:val="both"/>
+      </w:pPr>
+      <w:r>
+        <w:t>Enhances speed of task verification and notification</w:t>
+      </w:r>
+    </w:p>
+    <w:p>
+      <w:pPr>
+        <w:pStyle w:val="ListParagraph"/>
+        <w:numPr>
           <w:ilvl w:val="0"/>
           <w:numId w:val="5"/>
         </w:numPr>
@@ -155,6 +280,35 @@
       <w:pPr>
         <w:pStyle w:val="ListParagraph"/>
         <w:numPr>
+          <w:ilvl w:val="1"/>
+          <w:numId w:val="5"/>
+        </w:numPr>
+        <w:jc w:val="both"/>
+      </w:pPr>
+      <w:r>
+        <w:t>Introduction of a memory pool allowing the reservation of memory for use during system run time</w:t>
+      </w:r>
+    </w:p>
+    <w:p>
+      <w:pPr>
+        <w:pStyle w:val="ListParagraph"/>
+        <w:numPr>
+          <w:ilvl w:val="1"/>
+          <w:numId w:val="5"/>
+        </w:numPr>
+        <w:jc w:val="both"/>
+      </w:pPr>
+      <w:r>
+        <w:t xml:space="preserve">Consolidates memory management </w:t>
+      </w:r>
+      <w:r>
+        <w:t>and gives the ability to define maximum system OS memory allocation at runtime</w:t>
+      </w:r>
+    </w:p>
+    <w:p>
+      <w:pPr>
+        <w:pStyle w:val="ListParagraph"/>
+        <w:numPr>
           <w:ilvl w:val="0"/>
           <w:numId w:val="5"/>
         </w:numPr>
@@ -163,6 +317,34 @@
       <w:r>
         <w:t>Task Communication</w:t>
       </w:r>
+    </w:p>
+    <w:p>
+      <w:pPr>
+        <w:pStyle w:val="ListParagraph"/>
+        <w:numPr>
+          <w:ilvl w:val="1"/>
+          <w:numId w:val="5"/>
+        </w:numPr>
+        <w:jc w:val="both"/>
+      </w:pPr>
+      <w:r>
+        <w:t>Integration of a queue-based task communication system, utilising a memory pool to allow the transfer of data across tasks</w:t>
+      </w:r>
+    </w:p>
+    <w:p>
+      <w:pPr>
+        <w:pStyle w:val="ListParagraph"/>
+        <w:numPr>
+          <w:ilvl w:val="1"/>
+          <w:numId w:val="5"/>
+        </w:numPr>
+        <w:jc w:val="both"/>
+      </w:pPr>
+      <w:r>
+        <w:t>Introduces cooperation between tasks towards a common goal</w:t>
+      </w:r>
+      <w:bookmarkStart w:id="0" w:name="_GoBack"/>
+      <w:bookmarkEnd w:id="0"/>
     </w:p>
     <w:p>
       <w:pPr>
@@ -319,7 +501,15 @@
         <w:jc w:val="both"/>
       </w:pPr>
       <w:r>
-        <w:t xml:space="preserve">The current state of DocetOS, allows multiple tasks to run concurrently to achieve their goals which works completely fine for a small number of tasks. But with each new task added to the system, the runtime of all other tasks slow down proportionally, and access to shared resources becomes more complex and vulnerable to race conditions. By implementing functionality that provides more </w:t>
+        <w:t xml:space="preserve">The current state of DocetOS, allows multiple tasks to run concurrently to achieve their goals which works completely fine for a small number of tasks. But with each new task added to the system, the runtime of all other tasks </w:t>
+      </w:r>
+      <w:proofErr w:type="gramStart"/>
+      <w:r>
+        <w:t>slow</w:t>
+      </w:r>
+      <w:proofErr w:type="gramEnd"/>
+      <w:r>
+        <w:t xml:space="preserve"> down proportionally, and access to shared resources becomes more complex and vulnerable to race conditions. By implementing functionality that provides more </w:t>
       </w:r>
       <w:r>
         <w:t>in-depth</w:t>
@@ -349,7 +539,6 @@
         <w:pStyle w:val="Heading3"/>
       </w:pPr>
       <w:r>
-        <w:lastRenderedPageBreak/>
         <w:t>Objectives of modifications</w:t>
       </w:r>
     </w:p>
@@ -430,6 +619,7 @@
         </w:numPr>
       </w:pPr>
       <w:r>
+        <w:lastRenderedPageBreak/>
         <w:t>Modifications to OS</w:t>
       </w:r>
     </w:p>
@@ -626,7 +816,6 @@
         <w:jc w:val="both"/>
       </w:pPr>
       <w:r>
-        <w:lastRenderedPageBreak/>
         <w:t>Pre-emption</w:t>
       </w:r>
     </w:p>
@@ -696,6 +885,7 @@
         <w:pStyle w:val="Heading4"/>
       </w:pPr>
       <w:r>
+        <w:lastRenderedPageBreak/>
         <w:t xml:space="preserve">Fixed Priority </w:t>
       </w:r>
       <w:r>
@@ -779,7 +969,6 @@
         <w:jc w:val="both"/>
       </w:pPr>
       <w:r>
-        <w:lastRenderedPageBreak/>
         <w:t>To conclude the context switch, the head of the highest priority level is incremented, introducing round-robin behaviour within the priority level if multiple tasks exist at the level, and the new head is returned for execution.</w:t>
       </w:r>
     </w:p>
@@ -930,6 +1119,7 @@
         </w:numPr>
       </w:pPr>
       <w:r>
+        <w:lastRenderedPageBreak/>
         <w:t>Sleeping task module</w:t>
       </w:r>
       <w:r>
@@ -1008,7 +1198,6 @@
         <w:jc w:val="both"/>
       </w:pPr>
       <w:r>
-        <w:lastRenderedPageBreak/>
         <w:t>Wake-up Mechanism</w:t>
       </w:r>
     </w:p>
@@ -1103,6 +1292,7 @@
         <w:jc w:val="both"/>
       </w:pPr>
       <w:r>
+        <w:lastRenderedPageBreak/>
         <w:t>Releasing Mutex</w:t>
       </w:r>
     </w:p>
@@ -1186,7 +1376,6 @@
         <w:jc w:val="both"/>
       </w:pPr>
       <w:r>
-        <w:lastRenderedPageBreak/>
         <w:t>To mitigate this, the mutex identifies when a higher-priority task is queued in the wait list. In response, the mutex dynamically elevates the priority of the current owner to match that of the waiting task. This adjustment allows the lower-priority task to release the mutex promptly, treating it with the same urgency as the waiting task. Consequently, this mechanism prevents the blocking behaviour of mutexes in a priority scheduler and ensures timely execution of high-priority tasks.</w:t>
       </w:r>
     </w:p>
@@ -1260,6 +1449,7 @@
         <w:pStyle w:val="Heading3"/>
       </w:pPr>
       <w:r>
+        <w:lastRenderedPageBreak/>
         <w:t>Implementation</w:t>
       </w:r>
     </w:p>
@@ -1386,7 +1576,6 @@
         </w:numPr>
       </w:pPr>
       <w:r>
-        <w:lastRenderedPageBreak/>
         <w:t xml:space="preserve">Generic Binary </w:t>
       </w:r>
       <w:r>
@@ -1505,6 +1694,7 @@
         </w:numPr>
       </w:pPr>
       <w:r>
+        <w:lastRenderedPageBreak/>
         <w:t>Conclusion</w:t>
       </w:r>
     </w:p>
@@ -1519,7 +1709,7 @@
 </file>
 
 <file path=word/numbering.xml><?xml version="1.0" encoding="utf-8"?>
-<w:numbering xmlns:wpc="http://schemas.microsoft.com/office/word/2010/wordprocessingCanvas" xmlns:cx="http://schemas.microsoft.com/office/drawing/2014/chartex" xmlns:cx1="http://schemas.microsoft.com/office/drawing/2015/9/8/chartex" xmlns:cx2="http://schemas.microsoft.com/office/drawing/2015/10/21/chartex" xmlns:cx3="http://schemas.microsoft.com/office/drawing/2016/5/9/chartex" xmlns:cx4="http://schemas.microsoft.com/office/drawing/2016/5/10/chartex" xmlns:cx5="http://schemas.microsoft.com/office/drawing/2016/5/11/chartex" xmlns:cx6="http://schemas.microsoft.com/office/drawing/2016/5/12/chartex" xmlns:cx7="http://schemas.microsoft.com/office/drawing/2016/5/13/chartex" xmlns:cx8="http://schemas.microsoft.com/office/drawing/2016/5/14/chartex" xmlns:mc="http://schemas.openxmlformats.org/markup-compatibility/2006" xmlns:aink="http://schemas.microsoft.com/office/drawing/2016/ink" xmlns:am3d="http://schemas.microsoft.com/office/drawing/2017/model3d" xmlns:o="urn:schemas-microsoft-com:office:office" xmlns:oel="http://schemas.microsoft.com/office/2019/extlst" xmlns:r="http://schemas.openxmlformats.org/officeDocument/2006/relationships" xmlns:m="http://schemas.openxmlformats.org/officeDocument/2006/math" xmlns:v="urn:schemas-microsoft-com:vml" xmlns:wp14="http://schemas.microsoft.com/office/word/2010/wordprocessingDrawing" xmlns:wp="http://schemas.openxmlformats.org/drawingml/2006/wordprocessingDrawing" xmlns:w10="urn:schemas-microsoft-com:office:word" xmlns:w="http://schemas.openxmlformats.org/wordprocessingml/2006/main" xmlns:w14="http://schemas.microsoft.com/office/word/2010/wordml" xmlns:w15="http://schemas.microsoft.com/office/word/2012/wordml" xmlns:w16cex="http://schemas.microsoft.com/office/word/2018/wordml/cex" xmlns:w16cid="http://schemas.microsoft.com/office/word/2016/wordml/cid" xmlns:w16="http://schemas.microsoft.com/office/word/2018/wordml" xmlns:w16sdtdh="http://schemas.microsoft.com/office/word/2020/wordml/sdtdatahash" xmlns:w16se="http://schemas.microsoft.com/office/word/2015/wordml/symex" xmlns:wpg="http://schemas.microsoft.com/office/word/2010/wordprocessingGroup" xmlns:wpi="http://schemas.microsoft.com/office/word/2010/wordprocessingInk" xmlns:wne="http://schemas.microsoft.com/office/word/2006/wordml" xmlns:wps="http://schemas.microsoft.com/office/word/2010/wordprocessingShape" mc:Ignorable="w14 w15 w16se w16cid w16 w16cex w16sdtdh wp14">
+<w:numbering xmlns:wpc="http://schemas.microsoft.com/office/word/2010/wordprocessingCanvas" xmlns:cx="http://schemas.microsoft.com/office/drawing/2014/chartex" xmlns:cx1="http://schemas.microsoft.com/office/drawing/2015/9/8/chartex" xmlns:cx2="http://schemas.microsoft.com/office/drawing/2015/10/21/chartex" xmlns:cx3="http://schemas.microsoft.com/office/drawing/2016/5/9/chartex" xmlns:cx4="http://schemas.microsoft.com/office/drawing/2016/5/10/chartex" xmlns:cx5="http://schemas.microsoft.com/office/drawing/2016/5/11/chartex" xmlns:cx6="http://schemas.microsoft.com/office/drawing/2016/5/12/chartex" xmlns:cx7="http://schemas.microsoft.com/office/drawing/2016/5/13/chartex" xmlns:cx8="http://schemas.microsoft.com/office/drawing/2016/5/14/chartex" xmlns:mc="http://schemas.openxmlformats.org/markup-compatibility/2006" xmlns:aink="http://schemas.microsoft.com/office/drawing/2016/ink" xmlns:am3d="http://schemas.microsoft.com/office/drawing/2017/model3d" xmlns:o="urn:schemas-microsoft-com:office:office" xmlns:r="http://schemas.openxmlformats.org/officeDocument/2006/relationships" xmlns:m="http://schemas.openxmlformats.org/officeDocument/2006/math" xmlns:v="urn:schemas-microsoft-com:vml" xmlns:wp14="http://schemas.microsoft.com/office/word/2010/wordprocessingDrawing" xmlns:wp="http://schemas.openxmlformats.org/drawingml/2006/wordprocessingDrawing" xmlns:w10="urn:schemas-microsoft-com:office:word" xmlns:w="http://schemas.openxmlformats.org/wordprocessingml/2006/main" xmlns:w14="http://schemas.microsoft.com/office/word/2010/wordml" xmlns:w15="http://schemas.microsoft.com/office/word/2012/wordml" xmlns:w16cid="http://schemas.microsoft.com/office/word/2016/wordml/cid" xmlns:w16se="http://schemas.microsoft.com/office/word/2015/wordml/symex" xmlns:wpg="http://schemas.microsoft.com/office/word/2010/wordprocessingGroup" xmlns:wpi="http://schemas.microsoft.com/office/word/2010/wordprocessingInk" xmlns:wne="http://schemas.microsoft.com/office/word/2006/wordml" xmlns:wps="http://schemas.microsoft.com/office/word/2010/wordprocessingShape" mc:Ignorable="w14 w15 w16se w16cid wp14">
   <w:abstractNum w:abstractNumId="0" w15:restartNumberingAfterBreak="0">
     <w:nsid w:val="02064066"/>
     <w:multiLevelType w:val="hybridMultilevel"/>
@@ -1530,7 +1720,7 @@
       <w:lvlText w:val="%1."/>
       <w:lvlJc w:val="left"/>
       <w:pPr>
-        <w:ind w:left="720" w:hanging="360"/>
+        <w:ind w:left="360" w:hanging="360"/>
       </w:pPr>
     </w:lvl>
     <w:lvl w:ilvl="1" w:tplc="0C090019" w:tentative="1">
@@ -1539,7 +1729,7 @@
       <w:lvlText w:val="%2."/>
       <w:lvlJc w:val="left"/>
       <w:pPr>
-        <w:ind w:left="1440" w:hanging="360"/>
+        <w:ind w:left="1080" w:hanging="360"/>
       </w:pPr>
     </w:lvl>
     <w:lvl w:ilvl="2" w:tplc="0C09001B" w:tentative="1">
@@ -1548,7 +1738,7 @@
       <w:lvlText w:val="%3."/>
       <w:lvlJc w:val="right"/>
       <w:pPr>
-        <w:ind w:left="2160" w:hanging="180"/>
+        <w:ind w:left="1800" w:hanging="180"/>
       </w:pPr>
     </w:lvl>
     <w:lvl w:ilvl="3" w:tplc="0C09000F" w:tentative="1">
@@ -1557,7 +1747,7 @@
       <w:lvlText w:val="%4."/>
       <w:lvlJc w:val="left"/>
       <w:pPr>
-        <w:ind w:left="2880" w:hanging="360"/>
+        <w:ind w:left="2520" w:hanging="360"/>
       </w:pPr>
     </w:lvl>
     <w:lvl w:ilvl="4" w:tplc="0C090019" w:tentative="1">
@@ -1566,7 +1756,7 @@
       <w:lvlText w:val="%5."/>
       <w:lvlJc w:val="left"/>
       <w:pPr>
-        <w:ind w:left="3600" w:hanging="360"/>
+        <w:ind w:left="3240" w:hanging="360"/>
       </w:pPr>
     </w:lvl>
     <w:lvl w:ilvl="5" w:tplc="0C09001B" w:tentative="1">
@@ -1575,7 +1765,7 @@
       <w:lvlText w:val="%6."/>
       <w:lvlJc w:val="right"/>
       <w:pPr>
-        <w:ind w:left="4320" w:hanging="180"/>
+        <w:ind w:left="3960" w:hanging="180"/>
       </w:pPr>
     </w:lvl>
     <w:lvl w:ilvl="6" w:tplc="0C09000F" w:tentative="1">
@@ -1584,7 +1774,7 @@
       <w:lvlText w:val="%7."/>
       <w:lvlJc w:val="left"/>
       <w:pPr>
-        <w:ind w:left="5040" w:hanging="360"/>
+        <w:ind w:left="4680" w:hanging="360"/>
       </w:pPr>
     </w:lvl>
     <w:lvl w:ilvl="7" w:tplc="0C090019" w:tentative="1">
@@ -1593,7 +1783,7 @@
       <w:lvlText w:val="%8."/>
       <w:lvlJc w:val="left"/>
       <w:pPr>
-        <w:ind w:left="5760" w:hanging="360"/>
+        <w:ind w:left="5400" w:hanging="360"/>
       </w:pPr>
     </w:lvl>
     <w:lvl w:ilvl="8" w:tplc="0C09001B" w:tentative="1">
@@ -1602,7 +1792,7 @@
       <w:lvlText w:val="%9."/>
       <w:lvlJc w:val="right"/>
       <w:pPr>
-        <w:ind w:left="6480" w:hanging="180"/>
+        <w:ind w:left="6120" w:hanging="180"/>
       </w:pPr>
     </w:lvl>
   </w:abstractNum>
@@ -2092,24 +2282,27 @@
   <w:abstractNum w:abstractNumId="6" w15:restartNumberingAfterBreak="0">
     <w:nsid w:val="66580160"/>
     <w:multiLevelType w:val="hybridMultilevel"/>
-    <w:tmpl w:val="D73E2044"/>
+    <w:tmpl w:val="CBC26FC6"/>
     <w:lvl w:ilvl="0" w:tplc="0C09000F">
       <w:start w:val="1"/>
       <w:numFmt w:val="decimal"/>
       <w:lvlText w:val="%1."/>
       <w:lvlJc w:val="left"/>
       <w:pPr>
-        <w:ind w:left="720" w:hanging="360"/>
-      </w:pPr>
-    </w:lvl>
-    <w:lvl w:ilvl="1" w:tplc="0C090019" w:tentative="1">
-      <w:start w:val="1"/>
-      <w:numFmt w:val="lowerLetter"/>
-      <w:lvlText w:val="%2."/>
-      <w:lvlJc w:val="left"/>
-      <w:pPr>
-        <w:ind w:left="1440" w:hanging="360"/>
-      </w:pPr>
+        <w:ind w:left="360" w:hanging="360"/>
+      </w:pPr>
+    </w:lvl>
+    <w:lvl w:ilvl="1" w:tplc="0C090005">
+      <w:start w:val="1"/>
+      <w:numFmt w:val="bullet"/>
+      <w:lvlText w:val=""/>
+      <w:lvlJc w:val="left"/>
+      <w:pPr>
+        <w:ind w:left="1080" w:hanging="360"/>
+      </w:pPr>
+      <w:rPr>
+        <w:rFonts w:ascii="Wingdings" w:hAnsi="Wingdings" w:hint="default"/>
+      </w:rPr>
     </w:lvl>
     <w:lvl w:ilvl="2" w:tplc="0C09001B" w:tentative="1">
       <w:start w:val="1"/>
@@ -2117,7 +2310,7 @@
       <w:lvlText w:val="%3."/>
       <w:lvlJc w:val="right"/>
       <w:pPr>
-        <w:ind w:left="2160" w:hanging="180"/>
+        <w:ind w:left="1800" w:hanging="180"/>
       </w:pPr>
     </w:lvl>
     <w:lvl w:ilvl="3" w:tplc="0C09000F" w:tentative="1">
@@ -2126,7 +2319,7 @@
       <w:lvlText w:val="%4."/>
       <w:lvlJc w:val="left"/>
       <w:pPr>
-        <w:ind w:left="2880" w:hanging="360"/>
+        <w:ind w:left="2520" w:hanging="360"/>
       </w:pPr>
     </w:lvl>
     <w:lvl w:ilvl="4" w:tplc="0C090019" w:tentative="1">
@@ -2135,7 +2328,7 @@
       <w:lvlText w:val="%5."/>
       <w:lvlJc w:val="left"/>
       <w:pPr>
-        <w:ind w:left="3600" w:hanging="360"/>
+        <w:ind w:left="3240" w:hanging="360"/>
       </w:pPr>
     </w:lvl>
     <w:lvl w:ilvl="5" w:tplc="0C09001B" w:tentative="1">
@@ -2144,7 +2337,7 @@
       <w:lvlText w:val="%6."/>
       <w:lvlJc w:val="right"/>
       <w:pPr>
-        <w:ind w:left="4320" w:hanging="180"/>
+        <w:ind w:left="3960" w:hanging="180"/>
       </w:pPr>
     </w:lvl>
     <w:lvl w:ilvl="6" w:tplc="0C09000F" w:tentative="1">
@@ -2153,7 +2346,7 @@
       <w:lvlText w:val="%7."/>
       <w:lvlJc w:val="left"/>
       <w:pPr>
-        <w:ind w:left="5040" w:hanging="360"/>
+        <w:ind w:left="4680" w:hanging="360"/>
       </w:pPr>
     </w:lvl>
     <w:lvl w:ilvl="7" w:tplc="0C090019" w:tentative="1">
@@ -2162,7 +2355,7 @@
       <w:lvlText w:val="%8."/>
       <w:lvlJc w:val="left"/>
       <w:pPr>
-        <w:ind w:left="5760" w:hanging="360"/>
+        <w:ind w:left="5400" w:hanging="360"/>
       </w:pPr>
     </w:lvl>
     <w:lvl w:ilvl="8" w:tplc="0C09001B" w:tentative="1">
@@ -2171,7 +2364,7 @@
       <w:lvlText w:val="%9."/>
       <w:lvlJc w:val="right"/>
       <w:pPr>
-        <w:ind w:left="6480" w:hanging="180"/>
+        <w:ind w:left="6120" w:hanging="180"/>
       </w:pPr>
     </w:lvl>
   </w:abstractNum>
@@ -2486,41 +2679,41 @@
       </w:rPr>
     </w:lvl>
   </w:abstractNum>
-  <w:num w:numId="1" w16cid:durableId="934705767">
+  <w:num w:numId="1">
     <w:abstractNumId w:val="2"/>
   </w:num>
-  <w:num w:numId="2" w16cid:durableId="1210386370">
+  <w:num w:numId="2">
     <w:abstractNumId w:val="8"/>
   </w:num>
-  <w:num w:numId="3" w16cid:durableId="1058241401">
+  <w:num w:numId="3">
     <w:abstractNumId w:val="3"/>
   </w:num>
-  <w:num w:numId="4" w16cid:durableId="953898447">
+  <w:num w:numId="4">
     <w:abstractNumId w:val="5"/>
   </w:num>
-  <w:num w:numId="5" w16cid:durableId="340545440">
+  <w:num w:numId="5">
     <w:abstractNumId w:val="6"/>
   </w:num>
-  <w:num w:numId="6" w16cid:durableId="1087381865">
+  <w:num w:numId="6">
     <w:abstractNumId w:val="4"/>
   </w:num>
-  <w:num w:numId="7" w16cid:durableId="1601059416">
+  <w:num w:numId="7">
     <w:abstractNumId w:val="0"/>
   </w:num>
-  <w:num w:numId="8" w16cid:durableId="2004892088">
+  <w:num w:numId="8">
     <w:abstractNumId w:val="9"/>
   </w:num>
-  <w:num w:numId="9" w16cid:durableId="1224440613">
+  <w:num w:numId="9">
     <w:abstractNumId w:val="1"/>
   </w:num>
-  <w:num w:numId="10" w16cid:durableId="815415041">
+  <w:num w:numId="10">
     <w:abstractNumId w:val="7"/>
   </w:num>
 </w:numbering>
 </file>
 
 <file path=word/styles.xml><?xml version="1.0" encoding="utf-8"?>
-<w:styles xmlns:mc="http://schemas.openxmlformats.org/markup-compatibility/2006" xmlns:r="http://schemas.openxmlformats.org/officeDocument/2006/relationships" xmlns:w="http://schemas.openxmlformats.org/wordprocessingml/2006/main" xmlns:w14="http://schemas.microsoft.com/office/word/2010/wordml" xmlns:w15="http://schemas.microsoft.com/office/word/2012/wordml" xmlns:w16cex="http://schemas.microsoft.com/office/word/2018/wordml/cex" xmlns:w16cid="http://schemas.microsoft.com/office/word/2016/wordml/cid" xmlns:w16="http://schemas.microsoft.com/office/word/2018/wordml" xmlns:w16sdtdh="http://schemas.microsoft.com/office/word/2020/wordml/sdtdatahash" xmlns:w16se="http://schemas.microsoft.com/office/word/2015/wordml/symex" mc:Ignorable="w14 w15 w16se w16cid w16 w16cex w16sdtdh">
+<w:styles xmlns:mc="http://schemas.openxmlformats.org/markup-compatibility/2006" xmlns:r="http://schemas.openxmlformats.org/officeDocument/2006/relationships" xmlns:w="http://schemas.openxmlformats.org/wordprocessingml/2006/main" xmlns:w14="http://schemas.microsoft.com/office/word/2010/wordml" xmlns:w15="http://schemas.microsoft.com/office/word/2012/wordml" xmlns:w16cid="http://schemas.microsoft.com/office/word/2016/wordml/cid" xmlns:w16se="http://schemas.microsoft.com/office/word/2015/wordml/symex" mc:Ignorable="w14 w15 w16se w16cid">
   <w:docDefaults>
     <w:rPrDefault>
       <w:rPr>
@@ -2538,7 +2731,7 @@
       </w:pPr>
     </w:pPrDefault>
   </w:docDefaults>
-  <w:latentStyles w:defLockedState="0" w:defUIPriority="99" w:defSemiHidden="0" w:defUnhideWhenUsed="0" w:defQFormat="0" w:count="376">
+  <w:latentStyles w:defLockedState="0" w:defUIPriority="99" w:defSemiHidden="0" w:defUnhideWhenUsed="0" w:defQFormat="0" w:count="375">
     <w:lsdException w:name="Normal" w:uiPriority="0" w:qFormat="1"/>
     <w:lsdException w:name="heading 1" w:uiPriority="9" w:qFormat="1"/>
     <w:lsdException w:name="heading 2" w:semiHidden="1" w:uiPriority="9" w:unhideWhenUsed="1" w:qFormat="1"/>
@@ -2914,7 +3107,6 @@
     <w:lsdException w:name="Smart Hyperlink" w:semiHidden="1" w:unhideWhenUsed="1"/>
     <w:lsdException w:name="Hashtag" w:semiHidden="1" w:unhideWhenUsed="1"/>
     <w:lsdException w:name="Unresolved Mention" w:semiHidden="1" w:unhideWhenUsed="1"/>
-    <w:lsdException w:name="Smart Link" w:semiHidden="1" w:unhideWhenUsed="1"/>
   </w:latentStyles>
   <w:style w:type="paragraph" w:default="1" w:styleId="Normal">
     <w:name w:val="Normal"/>

</xml_diff>